<commit_message>
Changed placeholder in CV_template.docx
</commit_message>
<xml_diff>
--- a/CV_template.docx
+++ b/CV_template.docx
@@ -113,7 +113,13 @@
     </w:p>
     <w:p>
       <w:r>
-        <w:t>{CONTENT}</w:t>
+        <w:t>{</w:t>
+      </w:r>
+      <w:r>
+        <w:t>CV</w:t>
+      </w:r>
+      <w:r>
+        <w:t>CONTENT}</w:t>
       </w:r>
     </w:p>
     <w:p>
@@ -2185,6 +2191,7 @@
     <w:rsid w:val="00DC1024"/>
     <w:rsid w:val="00E74B95"/>
     <w:rsid w:val="00E90A4C"/>
+    <w:rsid w:val="00ED0B74"/>
     <w:rsid w:val="00F04FD4"/>
     <w:rsid w:val="00F54CAA"/>
     <w:rsid w:val="00F72DDB"/>

</xml_diff>